<commit_message>
Updating documentation for manual testing
</commit_message>
<xml_diff>
--- a/manual-testing/bug_report_template.docx
+++ b/manual-testing/bug_report_template.docx
@@ -11,34 +11,13 @@
         <w:t xml:space="preserve">Title: </w:t>
       </w:r>
       <w:r>
-        <w:t>a</w:t>
-      </w:r>
-      <w:r>
-        <w:t xml:space="preserve"> short and descriptive name for the bug</w:t>
-      </w:r>
-      <w:r>
-        <w:t xml:space="preserve"> which</w:t>
-      </w:r>
-      <w:r>
-        <w:t xml:space="preserve"> </w:t>
+        <w:t xml:space="preserve">a short and descriptive name for the bug which </w:t>
       </w:r>
       <w:r>
         <w:t xml:space="preserve">clearly </w:t>
       </w:r>
       <w:r>
-        <w:t>summari</w:t>
-      </w:r>
-      <w:r>
-        <w:t>s</w:t>
-      </w:r>
-      <w:r>
-        <w:t>e</w:t>
-      </w:r>
-      <w:r>
-        <w:t>s</w:t>
-      </w:r>
-      <w:r>
-        <w:t xml:space="preserve"> the issue</w:t>
+        <w:t>summarises the issue</w:t>
       </w:r>
     </w:p>
     <w:p>
@@ -70,25 +49,7 @@
         <w:rPr>
           <w:bCs/>
         </w:rPr>
-        <w:t xml:space="preserve">- a </w:t>
-      </w:r>
-      <w:r>
-        <w:rPr>
-          <w:bCs/>
-        </w:rPr>
-        <w:t xml:space="preserve">unique identifier assigned to </w:t>
-      </w:r>
-      <w:r>
-        <w:rPr>
-          <w:bCs/>
-        </w:rPr>
-        <w:t>each</w:t>
-      </w:r>
-      <w:r>
-        <w:rPr>
-          <w:bCs/>
-        </w:rPr>
-        <w:t xml:space="preserve"> bug report</w:t>
+        <w:t>- a unique identifier assigned to each bug report</w:t>
       </w:r>
     </w:p>
     <w:p>
@@ -109,7 +70,7 @@
           <w:szCs w:val="22"/>
           <w:lang w:val="en-GB"/>
         </w:rPr>
-        <w:t>Linked Test Case ID: TC_X_00x</w:t>
+        <w:t>Linked Test Case ID: TC_X_0</w:t>
       </w:r>
       <w:r>
         <w:rPr>
@@ -121,6 +82,30 @@
           <w:szCs w:val="22"/>
           <w:lang w:val="en-GB"/>
         </w:rPr>
+        <w:t>x</w:t>
+      </w:r>
+      <w:r>
+        <w:rPr>
+          <w:rFonts w:ascii="Arial" w:hAnsi="Arial" w:cs="Arial"/>
+          <w:b/>
+          <w:bCs/>
+          <w:color w:val="000000"/>
+          <w:sz w:val="22"/>
+          <w:szCs w:val="22"/>
+          <w:lang w:val="en-GB"/>
+        </w:rPr>
+        <w:t>x</w:t>
+      </w:r>
+      <w:r>
+        <w:rPr>
+          <w:rFonts w:ascii="Arial" w:hAnsi="Arial" w:cs="Arial"/>
+          <w:b/>
+          <w:bCs/>
+          <w:color w:val="000000"/>
+          <w:sz w:val="22"/>
+          <w:szCs w:val="22"/>
+          <w:lang w:val="en-GB"/>
+        </w:rPr>
         <w:t xml:space="preserve"> </w:t>
       </w:r>
       <w:r>
@@ -131,37 +116,7 @@
           <w:szCs w:val="22"/>
           <w:lang w:val="en-GB"/>
         </w:rPr>
-        <w:t xml:space="preserve">- the </w:t>
-      </w:r>
-      <w:r>
-        <w:rPr>
-          <w:rFonts w:ascii="Arial" w:hAnsi="Arial" w:cs="Arial"/>
-          <w:color w:val="000000"/>
-          <w:sz w:val="22"/>
-          <w:szCs w:val="22"/>
-          <w:lang w:val="en-GB"/>
-        </w:rPr>
-        <w:t>ID of the test case associated with th</w:t>
-      </w:r>
-      <w:r>
-        <w:rPr>
-          <w:rFonts w:ascii="Arial" w:hAnsi="Arial" w:cs="Arial"/>
-          <w:color w:val="000000"/>
-          <w:sz w:val="22"/>
-          <w:szCs w:val="22"/>
-          <w:lang w:val="en-GB"/>
-        </w:rPr>
-        <w:t>e</w:t>
-      </w:r>
-      <w:r>
-        <w:rPr>
-          <w:rFonts w:ascii="Arial" w:hAnsi="Arial" w:cs="Arial"/>
-          <w:color w:val="000000"/>
-          <w:sz w:val="22"/>
-          <w:szCs w:val="22"/>
-          <w:lang w:val="en-GB"/>
-        </w:rPr>
-        <w:t xml:space="preserve"> bug (if applicable)</w:t>
+        <w:t>- the ID of the test case associated with the bug (if applicable)</w:t>
       </w:r>
     </w:p>
     <w:p>
@@ -392,10 +347,7 @@
         <w:t>any</w:t>
       </w:r>
       <w:r>
-        <w:t xml:space="preserve"> </w:t>
-      </w:r>
-      <w:r>
-        <w:t>necessary configurations</w:t>
+        <w:t xml:space="preserve"> necessary configurations</w:t>
       </w:r>
       <w:r>
         <w:t xml:space="preserve"> that should be set up</w:t>
@@ -449,13 +401,7 @@
         <w:rPr>
           <w:bCs/>
         </w:rPr>
-        <w:t xml:space="preserve"> for </w:t>
-      </w:r>
-      <w:r>
-        <w:rPr>
-          <w:bCs/>
-        </w:rPr>
-        <w:t>replicating the bug</w:t>
+        <w:t xml:space="preserve"> for replicating the bug</w:t>
       </w:r>
     </w:p>
     <w:p>
@@ -477,13 +423,7 @@
         </w:numPr>
       </w:pPr>
       <w:r>
-        <w:t xml:space="preserve">the </w:t>
-      </w:r>
-      <w:r>
-        <w:t>second</w:t>
-      </w:r>
-      <w:r>
-        <w:t xml:space="preserve"> step </w:t>
+        <w:t xml:space="preserve">the second step </w:t>
       </w:r>
     </w:p>
     <w:p>
@@ -494,13 +434,7 @@
         </w:numPr>
       </w:pPr>
       <w:r>
-        <w:t xml:space="preserve">the </w:t>
-      </w:r>
-      <w:r>
-        <w:t>third</w:t>
-      </w:r>
-      <w:r>
-        <w:t xml:space="preserve"> step</w:t>
+        <w:t>the third step</w:t>
       </w:r>
     </w:p>
     <w:p>
@@ -511,10 +445,7 @@
         </w:numPr>
       </w:pPr>
       <w:r>
-        <w:t>…</w:t>
-      </w:r>
-      <w:r>
-        <w:t xml:space="preserve"> </w:t>
+        <w:t xml:space="preserve">… </w:t>
       </w:r>
     </w:p>
     <w:p>
@@ -548,25 +479,7 @@
         <w:rPr>
           <w:color w:val="000000"/>
         </w:rPr>
-        <w:t xml:space="preserve">any </w:t>
-      </w:r>
-      <w:r>
-        <w:rPr>
-          <w:color w:val="000000"/>
-        </w:rPr>
-        <w:t xml:space="preserve">specific input data or credentials </w:t>
-      </w:r>
-      <w:r>
-        <w:rPr>
-          <w:color w:val="000000"/>
-        </w:rPr>
-        <w:t>required for</w:t>
-      </w:r>
-      <w:r>
-        <w:rPr>
-          <w:color w:val="000000"/>
-        </w:rPr>
-        <w:t xml:space="preserve"> testing</w:t>
+        <w:t>any specific input data or credentials required for testing</w:t>
       </w:r>
     </w:p>
     <w:p>
@@ -617,25 +530,7 @@
         <w:rPr>
           <w:bCs/>
         </w:rPr>
-        <w:t>the intended behavio</w:t>
-      </w:r>
-      <w:r>
-        <w:rPr>
-          <w:bCs/>
-        </w:rPr>
-        <w:t>u</w:t>
-      </w:r>
-      <w:r>
-        <w:rPr>
-          <w:bCs/>
-        </w:rPr>
-        <w:t>r of the application</w:t>
-      </w:r>
-      <w:r>
-        <w:rPr>
-          <w:bCs/>
-        </w:rPr>
-        <w:t xml:space="preserve"> if it is working as expected</w:t>
+        <w:t>the intended behaviour of the application if it is working as expected</w:t>
       </w:r>
     </w:p>
     <w:p>
@@ -657,13 +552,7 @@
         </w:numPr>
       </w:pPr>
       <w:r>
-        <w:t xml:space="preserve">the </w:t>
-      </w:r>
-      <w:r>
-        <w:t>second</w:t>
-      </w:r>
-      <w:r>
-        <w:t xml:space="preserve"> expected outcome</w:t>
+        <w:t>the second expected outcome</w:t>
       </w:r>
     </w:p>
     <w:p>
@@ -674,13 +563,7 @@
         </w:numPr>
       </w:pPr>
       <w:r>
-        <w:t xml:space="preserve">the </w:t>
-      </w:r>
-      <w:r>
-        <w:t>third</w:t>
-      </w:r>
-      <w:r>
-        <w:t xml:space="preserve"> expected outcome</w:t>
+        <w:t>the third expected outcome</w:t>
       </w:r>
     </w:p>
     <w:p>
@@ -809,7 +692,13 @@
         <w:t>X out of Y attempts</w:t>
       </w:r>
       <w:r>
-        <w:t xml:space="preserve">, conditional </w:t>
+        <w:t>, conditional</w:t>
+      </w:r>
+      <w:r>
+        <w:t>)</w:t>
+      </w:r>
+      <w:r>
+        <w:t xml:space="preserve"> </w:t>
       </w:r>
     </w:p>
     <w:p>

</xml_diff>